<commit_message>
Add graphics and statistics utilities for Battleship game
- Implemented drawing functions in graphics_utils.py for grid, hits, misses, and game statistics display.
- Created statistics tracking functions in statistics_utils.py to manage game state, reset, and update statistics.
- Added functionality to calculate and display average shots, wins, and game outcomes.
</commit_message>
<xml_diff>
--- a/battleship-documentation.docx
+++ b/battleship-documentation.docx
@@ -68,6 +68,27 @@
     <w:p>
       <w:r>
         <w:t>Worst game (most shots): 77</w:t>
+      </w:r>
+    </w:p>
+    <w:p/>
+    <w:p>
+      <w:r>
+        <w:t>Average shots to win: 50.1</w:t>
+      </w:r>
+    </w:p>
+    <w:p>
+      <w:r>
+        <w:t>Best game (fewest shots): 35</w:t>
+      </w:r>
+    </w:p>
+    <w:p>
+      <w:r>
+        <w:t>Worst game (most shots): 68</w:t>
+      </w:r>
+    </w:p>
+    <w:p>
+      <w:r>
+        <w:t>Last 5 games: [58, 44, 58, 53, 47]</w:t>
       </w:r>
     </w:p>
     <w:p/>

</xml_diff>

<commit_message>
Refactor AI targeting logic to enhance multi-ship handling and update documentation with new statistics
</commit_message>
<xml_diff>
--- a/battleship-documentation.docx
+++ b/battleship-documentation.docx
@@ -39,7 +39,6 @@
         <w:t>Worst game (most shots): 88</w:t>
       </w:r>
     </w:p>
-    <w:p/>
     <w:p>
       <w:pPr>
         <w:rPr>
@@ -57,41 +56,19 @@
     </w:p>
     <w:p>
       <w:r>
-        <w:t>Average shots to win: 49.6</w:t>
+        <w:t>Average shots to win: 49.1</w:t>
       </w:r>
     </w:p>
     <w:p>
       <w:r>
-        <w:t>Best game (fewest shots): 31</w:t>
+        <w:t>Best game (fewest shots): 28</w:t>
       </w:r>
     </w:p>
     <w:p>
       <w:r>
-        <w:t>Worst game (most shots): 77</w:t>
+        <w:t>Worst game (most shots): 78</w:t>
       </w:r>
     </w:p>
-    <w:p/>
-    <w:p>
-      <w:r>
-        <w:t>Average shots to win: 50.1</w:t>
-      </w:r>
-    </w:p>
-    <w:p>
-      <w:r>
-        <w:t>Best game (fewest shots): 35</w:t>
-      </w:r>
-    </w:p>
-    <w:p>
-      <w:r>
-        <w:t>Worst game (most shots): 68</w:t>
-      </w:r>
-    </w:p>
-    <w:p>
-      <w:r>
-        <w:t>Last 5 games: [58, 44, 58, 53, 47]</w:t>
-      </w:r>
-    </w:p>
-    <w:p/>
     <w:p>
       <w:pPr>
         <w:rPr>
@@ -109,17 +86,17 @@
     </w:p>
     <w:p>
       <w:r>
-        <w:t>Average shots to win: 51.4</w:t>
+        <w:t>Average shots to win: 48.5</w:t>
       </w:r>
     </w:p>
     <w:p>
       <w:r>
-        <w:t>Best game (fewest shots): 34</w:t>
+        <w:t>Best game (fewest shots): 29</w:t>
       </w:r>
     </w:p>
     <w:p>
       <w:r>
-        <w:t>Worst game (most shots): 79</w:t>
+        <w:t>Worst game (most shots): 92</w:t>
       </w:r>
     </w:p>
     <w:sectPr>

</xml_diff>